<commit_message>
Updated the GUI description
</commit_message>
<xml_diff>
--- a/ProposalandDesign.docx
+++ b/ProposalandDesign.docx
@@ -1900,6 +1900,39 @@
         <w:rPr>
           <w:rtl w:val="0"/>
         </w:rPr>
+      </w:r>
+    </w:p>
+    <w:p>
+      <w:pPr>
+        <w:widowControl w:val="0"/>
+        <w:spacing w:lineRule="auto" w:line="360"/>
+        <w:contextualSpacing w:val="0"/>
+        <w:jc w:val="center"/>
+      </w:pPr>
+      <w:r>
+        <w:rPr>
+          <w:rFonts w:cs="Times New Roman" w:hAnsi="Times New Roman" w:eastAsia="Times New Roman" w:ascii="Times New Roman"/>
+          <w:b w:val="1"/>
+          <w:color w:val="333333"/>
+          <w:rtl w:val="0"/>
+        </w:rPr>
+        <w:t xml:space="preserve">GUI Code</w:t>
+      </w:r>
+    </w:p>
+    <w:p>
+      <w:pPr>
+        <w:widowControl w:val="0"/>
+        <w:spacing w:lineRule="auto" w:line="360"/>
+        <w:contextualSpacing w:val="0"/>
+        <w:rPr/>
+      </w:pPr>
+      <w:r>
+        <w:rPr>
+          <w:rFonts w:cs="Times New Roman" w:hAnsi="Times New Roman" w:eastAsia="Times New Roman" w:ascii="Times New Roman"/>
+          <w:color w:val="333333"/>
+          <w:rtl w:val="0"/>
+        </w:rPr>
+        <w:t xml:space="preserve">See attached Window.java file.  This creates a simple Jpanel form with text fields to enter the users Mood or Activity.  The search button next to these fields will query our database and generate a list of songs in the blank field below, as a customized playlist for whatever Mood/Activity the user searched.</w:t>
       </w:r>
     </w:p>
     <w:p>

</xml_diff>

<commit_message>
Updated Instructions for Turnin
</commit_message>
<xml_diff>
--- a/ProposalandDesign.docx
+++ b/ProposalandDesign.docx
@@ -82,24 +82,31 @@
       <w:pPr>
         <w:widowControl w:val="0"/>
         <w:spacing w:lineRule="auto" w:line="480"/>
-        <w:contextualSpacing w:val="0"/>
-        <w:rPr/>
-      </w:pPr>
-      <w:r>
-        <w:rPr>
-          <w:rFonts w:cs="Times New Roman" w:hAnsi="Times New Roman" w:eastAsia="Times New Roman" w:ascii="Times New Roman"/>
-          <w:rtl w:val="0"/>
-        </w:rPr>
-        <w:t xml:space="preserve">The goal of our application is to create a database storing a large variety of music. Our application will create playlists of songs based on the user’s mood and/or by their current activity. There are no applications at the moment that can make playlists for both mood and activities. Due to technological limitations we will have the user enter their mood and/or activity. For example, if the user was to enter that they were in a tired mood, the program would generate a playlist to play relaxing music. An example for the activity would be if the user enters sports, the program will play energetic music. This program will allow the user to not only save time by creating playlists in advance, but will also allow the user to discover new music.</w:t>
+        <w:ind w:firstLine="720"/>
+        <w:contextualSpacing w:val="0"/>
+      </w:pPr>
+      <w:r>
+        <w:rPr>
+          <w:rFonts w:cs="Times New Roman" w:hAnsi="Times New Roman" w:eastAsia="Times New Roman" w:ascii="Times New Roman"/>
+          <w:rtl w:val="0"/>
+        </w:rPr>
+        <w:t xml:space="preserve">The goal of our application is to create a database storing a large variety of music. Our application will create playlists of songs based on the user’s mood and/or by their current activity. There are no applications at the moment that can make playlists for both mood and activities. Due to technological limitations we will have the user enter their mood and/or activity. For example, if the user was to enter that they were in a tired mood, the program would generate a playlist to play relaxing music. An example for the activity would be if the user enters sports, the program will play energetic music. This program will allow the user to not only save time by creating playlists in advance, but will also allow the user to discover new music. </w:t>
       </w:r>
     </w:p>
     <w:p>
       <w:pPr>
         <w:widowControl w:val="0"/>
         <w:spacing w:lineRule="auto" w:line="480"/>
-        <w:contextualSpacing w:val="0"/>
-        <w:rPr/>
-      </w:pPr>
+        <w:ind w:firstLine="720"/>
+        <w:contextualSpacing w:val="0"/>
+      </w:pPr>
+      <w:r>
+        <w:rPr>
+          <w:rFonts w:cs="Times New Roman" w:hAnsi="Times New Roman" w:eastAsia="Times New Roman" w:ascii="Times New Roman"/>
+          <w:rtl w:val="0"/>
+        </w:rPr>
+        <w:t xml:space="preserve">This program is different from other playlist generators, pandora for example, because with pandora the playlists that the user is given is based off the traits of songs they liked for that playlist, which they have called the music genome project. With our program, the playlists are entirely based off of an activity and mood that the user chooses, so the playlist generated will have a wide variety of songs which can have many different traits but will all be related by the activity or the mood. This way the user is less likely to get random songs that don’t fit in with what they’re currently doing. </w:t>
+      </w:r>
       <w:r>
         <w:rPr>
           <w:rFonts w:cs="Times New Roman" w:hAnsi="Times New Roman" w:eastAsia="Times New Roman" w:ascii="Times New Roman"/>
@@ -113,6 +120,7 @@
       <w:pPr>
         <w:widowControl w:val="0"/>
         <w:spacing w:lineRule="auto" w:line="480"/>
+        <w:ind w:firstLine="720"/>
         <w:contextualSpacing w:val="0"/>
         <w:rPr/>
       </w:pPr>
@@ -122,7 +130,7 @@
           <w:sz w:val="24"/>
           <w:rtl w:val="0"/>
         </w:rPr>
-        <w:t xml:space="preserve">Our biggest difficulty will be designing a tagging system so that multiple tags can be added to a song, as well as have tags easily be added or removed by the user. Our database tables will need to be designed so that these tag changes are simple and straightforward while not compromising the integrity of the database. For example, the tags can be stored in a separate table with a foreign key to the songs table. A join can then link the songs with their tags, and the output table presented in a graphical manner to the user. So we will have at least five tables which include the songs, moods (weak entity), activities (weak entity), mood playlist (from joining mood and songs), and activity playlist (from joining activities and songs).</w:t>
+        <w:t xml:space="preserve">Our biggest difficulty will be designing a tagging system so that multiple tags can be added to a song, as well as have tags easily be added or removed by the user. Our database tables will need to be designed so that these tag changes are simple and straightforward while not compromising the integrity of the database. For example, the tags can be stored in a separate table with a foreign key to the songs table. A join can then link the songs with their tags, and the output table presented in a graphical manner to the user. We also might have trouble with combining the Java portion with the SQL database so that they can work together. So we will have at least five tables which include the songs, moods (weak entity), activities (weak entity), mood playlist (from joining mood and songs), and activity playlist (from joining activities and songs).</w:t>
       </w:r>
     </w:p>
     <w:p>
@@ -555,9 +563,9 @@
       <w:r>
         <w:drawing>
           <wp:inline distR="19050" distT="19050" distB="19050" distL="19050">
-            <wp:extent cy="5715000" cx="5829300"/>
+            <wp:extent cy="6534790" cx="5891213"/>
             <wp:effectExtent t="0" b="0" r="0" l="0"/>
-            <wp:docPr id="1" name="image01.png"/>
+            <wp:docPr id="2" name="image01.png"/>
             <a:graphic>
               <a:graphicData uri="http://schemas.openxmlformats.org/drawingml/2006/picture">
                 <pic:pic>
@@ -574,7 +582,7 @@
                   </pic:blipFill>
                   <pic:spPr>
                     <a:xfrm>
-                      <a:ext cy="5715000" cx="5829300"/>
+                      <a:ext cy="6534790" cx="5891213"/>
                     </a:xfrm>
                     <a:prstGeom prst="rect"/>
                     <a:ln/>
@@ -692,7 +700,7 @@
           <wp:inline distR="114300" distT="114300" distB="114300" distL="114300">
             <wp:extent cy="3220343" cx="4986338"/>
             <wp:effectExtent t="0" b="0" r="0" l="0"/>
-            <wp:docPr id="2" name="image00.jpg" descr="ERrelationPicture.JPG"/>
+            <wp:docPr id="1" name="image00.jpg" descr="ERrelationPicture.JPG"/>
             <a:graphic>
               <a:graphicData uri="http://schemas.openxmlformats.org/drawingml/2006/picture">
                 <pic:pic>
@@ -1916,7 +1924,7 @@
           <w:color w:val="333333"/>
           <w:rtl w:val="0"/>
         </w:rPr>
-        <w:t xml:space="preserve">GUI Code</w:t>
+        <w:t xml:space="preserve">Code Instructions</w:t>
       </w:r>
     </w:p>
     <w:p>
@@ -1932,7 +1940,7 @@
           <w:color w:val="333333"/>
           <w:rtl w:val="0"/>
         </w:rPr>
-        <w:t xml:space="preserve">See attached Window.java file.  This creates a simple Jpanel form with text fields to enter the users Mood or Activity.  The search button next to these fields will query our database and generate a list of songs in the blank field below, as a customized playlist for whatever Mood/Activity the user searched.</w:t>
+        <w:t xml:space="preserve">Open the project in Eclipse, and add both JDBC .jar files to the build path, ensuring the javadoc and source are properly defined.  Run the Window.java file, this is our GUI.  From here you can select either a mood or activity from one of the drop down menus, and search for the one you desire.  The songs for each selection are displayed in the area below, and the total playlist length is displayed at the bottom.</w:t>
       </w:r>
     </w:p>
     <w:p>

</xml_diff>